<commit_message>
Finishing Exam Review #4
</commit_message>
<xml_diff>
--- a/Cloud Guru Udemy Test #4.docx
+++ b/Cloud Guru Udemy Test #4.docx
@@ -946,42 +946,1349 @@
         <w:t>Amazon Resource Names (ARNs) uniquely identify AWS resources</w:t>
       </w:r>
       <w:r>
-        <w:t>. We require an ARN when you need to specify a resource unambiguously across all of AWS, such as in IAM policies, Amazon Relational Database Service (A</w:t>
-      </w:r>
+        <w:t>. We require an ARN when you need to specify a resource unambiguously across all of AWS, such as in IAM policies, Amazon Relational Database Service (Amazon RDS) tags, and API calls.</w:t>
+      </w:r>
+    </w:p>
+    <w:p>
+      <w:r>
+        <w:rPr>
+          <w:color w:val="FF0000"/>
+        </w:rPr>
+        <w:t xml:space="preserve">AWS Resource ID </w:t>
+      </w:r>
+      <w:r>
+        <w:t>is primarily used to find your resources in the Amazon EC2 console only and not your entire VPC or AWS account.</w:t>
+      </w:r>
+    </w:p>
+    <w:p>
+      <w:r>
+        <w:rPr>
+          <w:color w:val="FF0000"/>
+        </w:rPr>
+        <w:t>AWS Service Namespace</w:t>
+      </w:r>
+      <w:r>
+        <w:t>s only helps you identify an AWS service and not a unique resource. For example, the namespace for Amazon S3 is s3, and the namespace for Amazon EC2 is ec2.</w:t>
+      </w:r>
+    </w:p>
+    <w:p/>
+    <w:p>
+      <w:pPr>
+        <w:pStyle w:val="Heading2"/>
+      </w:pPr>
+      <w:r>
+        <w:t>Question 22: Correct</w:t>
+      </w:r>
+      <w:r>
+        <w:t xml:space="preserve"> [????????????]</w:t>
+      </w:r>
+    </w:p>
+    <w:p>
+      <w:r>
+        <w:t xml:space="preserve">You are creating a Provisioned IOPS volume in AWS. The size of the volume is 10 </w:t>
+      </w:r>
+      <w:proofErr w:type="spellStart"/>
+      <w:r>
+        <w:t>GiB.</w:t>
+      </w:r>
+      <w:proofErr w:type="spellEnd"/>
+    </w:p>
+    <w:p>
+      <w:r>
+        <w:t>Which of the following is the correct value that should be put for the IOPS of the volume?</w:t>
+      </w:r>
+    </w:p>
+    <w:p/>
+    <w:p>
+      <w:r>
+        <w:t>Explanation</w:t>
+      </w:r>
+    </w:p>
+    <w:p>
+      <w:r>
+        <w:t>Provisioned IOPS SSD (io1) volumes are designed to meet the needs of I/O-intensive workloads, particularly database workloads, that are sensitive to storage performance and consistency. Unlike gp2, which uses a bucket and credit model to calculate performance, an io1 volume allows you to specify a consistent IOPS rate when you create the volume, and Amazon EBS delivers within 10 percent of the provisioned IOPS performance 99.9 percent of the time over a given year.</w:t>
+      </w:r>
+    </w:p>
+    <w:p>
+      <w:r>
+        <w:t xml:space="preserve">An io1 volume can range in size from 4 </w:t>
+      </w:r>
+      <w:proofErr w:type="spellStart"/>
+      <w:r>
+        <w:t>GiB</w:t>
+      </w:r>
+      <w:proofErr w:type="spellEnd"/>
+      <w:r>
+        <w:t xml:space="preserve"> to 16 </w:t>
+      </w:r>
+      <w:proofErr w:type="spellStart"/>
+      <w:r>
+        <w:t>TiB</w:t>
+      </w:r>
+      <w:proofErr w:type="spellEnd"/>
+      <w:r>
+        <w:t xml:space="preserve">. You can provision from 100 IOPS up to 64,000 IOPS per volume on Nitro system instance families and up to 32,000 on other instance families. The maximum ratio of provisioned IOPS to requested volume size (in </w:t>
+      </w:r>
+      <w:proofErr w:type="spellStart"/>
+      <w:r>
+        <w:t>GiB</w:t>
+      </w:r>
+      <w:proofErr w:type="spellEnd"/>
+      <w:r>
+        <w:t>) is 50:1.</w:t>
+      </w:r>
+    </w:p>
+    <w:p>
+      <w:r>
+        <w:lastRenderedPageBreak/>
+        <w:t xml:space="preserve">For example, a 100 </w:t>
+      </w:r>
+      <w:proofErr w:type="spellStart"/>
+      <w:r>
+        <w:t>GiB</w:t>
+      </w:r>
+      <w:proofErr w:type="spellEnd"/>
+      <w:r>
+        <w:t xml:space="preserve"> volume can be provisioned with up to 5,000 IOPS. On a supported instance type, any volume 1,280 </w:t>
+      </w:r>
+      <w:proofErr w:type="spellStart"/>
+      <w:r>
+        <w:t>GiB</w:t>
+      </w:r>
+      <w:proofErr w:type="spellEnd"/>
+      <w:r>
+        <w:t xml:space="preserve"> in size or greater allows provisioning up to the 64,000 IOPS maximum (50 × 1,280 </w:t>
+      </w:r>
+      <w:proofErr w:type="spellStart"/>
+      <w:r>
+        <w:t>GiB</w:t>
+      </w:r>
+      <w:proofErr w:type="spellEnd"/>
+      <w:r>
+        <w:t xml:space="preserve"> = 64,000).</w:t>
+      </w:r>
+    </w:p>
+    <w:p>
+      <w:r>
+        <w:t xml:space="preserve">An io1 volume provisioned with up to 32,000 IOPS supports a maximum I/O size of 256 KiB and yields as much as 500 </w:t>
+      </w:r>
+      <w:proofErr w:type="spellStart"/>
+      <w:r>
+        <w:t>MiB</w:t>
+      </w:r>
+      <w:proofErr w:type="spellEnd"/>
+      <w:r>
+        <w:t xml:space="preserve">/s of throughput. With the I/O size at the maximum, peak throughput is reached at 2,000 IOPS. A volume provisioned with more than 32,000 IOPS (up to the cap of 64,000 IOPS) supports a maximum I/O size of 16 KiB and yields as much as 1,000 </w:t>
+      </w:r>
+      <w:proofErr w:type="spellStart"/>
+      <w:r>
+        <w:t>MiB</w:t>
+      </w:r>
+      <w:proofErr w:type="spellEnd"/>
+      <w:r>
+        <w:t>/s of throughput.</w:t>
+      </w:r>
+    </w:p>
+    <w:p>
+      <w:r>
+        <w:t xml:space="preserve">Therefore, for instance, a 10 </w:t>
+      </w:r>
+      <w:proofErr w:type="spellStart"/>
+      <w:r>
+        <w:t>GiB</w:t>
+      </w:r>
+      <w:proofErr w:type="spellEnd"/>
+      <w:r>
+        <w:t xml:space="preserve"> volume can be provisioned with up to 500 IOPS. Any volume 640 </w:t>
+      </w:r>
+      <w:proofErr w:type="spellStart"/>
+      <w:r>
+        <w:t>GiB</w:t>
+      </w:r>
+      <w:proofErr w:type="spellEnd"/>
+      <w:r>
+        <w:t xml:space="preserve"> in size or greater allows provisioning up to a maximum of 32,000 IOPS (50 × 640 </w:t>
+      </w:r>
+      <w:proofErr w:type="spellStart"/>
+      <w:r>
+        <w:t>GiB</w:t>
+      </w:r>
+      <w:proofErr w:type="spellEnd"/>
+      <w:r>
+        <w:t xml:space="preserve"> = 32,000).</w:t>
+      </w:r>
+    </w:p>
+    <w:p/>
+    <w:p>
+      <w:pPr>
+        <w:pStyle w:val="Heading2"/>
+      </w:pPr>
+      <w:r>
+        <w:t>Question 24: Incorrect</w:t>
+      </w:r>
+    </w:p>
+    <w:p>
+      <w:r>
+        <w:t>Your company has a two-tier environment in their on-premises data center which is composed of an application tier and database tier. You are instructed to migrate their environment to the AWS cloud, and to design the subnets in their VPC with the following requirements:</w:t>
+      </w:r>
+    </w:p>
+    <w:p>
+      <w:r>
+        <w:t>a) There is an application load balancer that would distribute the incoming traffic among the servers in the application tier.</w:t>
+      </w:r>
+    </w:p>
+    <w:p>
+      <w:r>
+        <w:t>b) The application tier and the database tier must not be accessible from the public Internet. The application tier should only accept traffic coming from the load balancer.</w:t>
+      </w:r>
+    </w:p>
+    <w:p>
+      <w:r>
+        <w:t>c) The database tier contains very sensitive data. It must not share the same subnet with other AWS resources and its custom route table with other instances in the environment.</w:t>
+      </w:r>
+    </w:p>
+    <w:p>
+      <w:r>
+        <w:t>d) The environment must be highly available and scalable to handle a surge of incoming traffic over the Internet.</w:t>
+      </w:r>
+    </w:p>
+    <w:p>
+      <w:r>
+        <w:t>How many subnets should you create to meet the above requirements?</w:t>
+      </w:r>
+    </w:p>
+    <w:p/>
+    <w:p>
+      <w:r>
+        <w:t>Explanation</w:t>
+      </w:r>
+    </w:p>
+    <w:p>
+      <w:pPr>
+        <w:rPr>
+          <w:b/>
+          <w:bCs/>
+          <w:color w:val="FF0000"/>
+        </w:rPr>
+      </w:pPr>
+      <w:r>
+        <w:rPr>
+          <w:b/>
+          <w:bCs/>
+          <w:color w:val="FF0000"/>
+        </w:rPr>
+        <w:t>One subnet can only exist one AZ. VPC spans all AZs in the region.</w:t>
+      </w:r>
+    </w:p>
+    <w:p>
+      <w:pPr>
+        <w:rPr>
+          <w:b/>
+          <w:bCs/>
+          <w:color w:val="FF0000"/>
+        </w:rPr>
+      </w:pPr>
+    </w:p>
+    <w:p>
+      <w:pPr>
+        <w:pStyle w:val="Heading2"/>
+      </w:pPr>
+      <w:r>
+        <w:t>Question 26: Incorrect</w:t>
+      </w:r>
+    </w:p>
+    <w:p>
+      <w:r>
+        <w:t xml:space="preserve">A popular augmented reality (AR) mobile game is heavily using a RESTful API which is hosted in AWS. The API uses Amazon API Gateway and a DynamoDB table with a preconfigured read and write </w:t>
+      </w:r>
+      <w:r>
+        <w:lastRenderedPageBreak/>
+        <w:t xml:space="preserve">capacity. Based on your systems monitoring, the DynamoDB table begins to throttle requests during high peak loads which causes the slow performance of the game. </w:t>
+      </w:r>
+    </w:p>
+    <w:p>
+      <w:r>
+        <w:t>Which of the following can you do to improve the performance of your app?</w:t>
+      </w:r>
+    </w:p>
+    <w:p/>
+    <w:p>
+      <w:r>
+        <w:t>Explanation</w:t>
+      </w:r>
+    </w:p>
+    <w:p>
+      <w:r>
+        <w:rPr>
+          <w:b/>
+          <w:bCs/>
+          <w:color w:val="FF0000"/>
+        </w:rPr>
+        <w:t>DynamoDB auto scaling</w:t>
+      </w:r>
+      <w:r>
+        <w:rPr>
+          <w:color w:val="FF0000"/>
+        </w:rPr>
+        <w:t xml:space="preserve"> uses the AWS Application Auto Scaling service to dynamically adjust provisioned throughput capacity on your behalf, in response to actual traffic patterns. </w:t>
+      </w:r>
+      <w:r>
+        <w:t>This enables a table or a global secondary index to increase its provisioned read and write capacity to handle sudden increases in traffic, without throttling. When the workload decreases, Application Auto Scaling decreases the throughput so that you don't pay for unused provisioned capacity.</w:t>
+      </w:r>
+    </w:p>
+    <w:p/>
+    <w:p>
+      <w:pPr>
+        <w:pStyle w:val="Heading2"/>
+      </w:pPr>
+      <w:r>
+        <w:t>Question 28: Correct</w:t>
+      </w:r>
+    </w:p>
+    <w:p>
+      <w:r>
+        <w:t xml:space="preserve">There is a new compliance rule in your company that audits every Windows and Linux EC2 instances each month to view any performance issues. They have more than a hundred EC2 instances running in production, and each must have a logging function that collects various system details regarding that instance. The </w:t>
+      </w:r>
+      <w:proofErr w:type="spellStart"/>
+      <w:r>
+        <w:t>SysOps</w:t>
+      </w:r>
+      <w:proofErr w:type="spellEnd"/>
+      <w:r>
+        <w:t xml:space="preserve"> team will periodically review these logs and analyze their contents using AWS Analytics tools, and the result will need to be retained in an S3 bucket.</w:t>
+      </w:r>
+    </w:p>
+    <w:p>
+      <w:r>
+        <w:t>In this scenario, what is the most efficient way to collect and analyze logs from the instances with minimal effort?</w:t>
+      </w:r>
+    </w:p>
+    <w:p/>
+    <w:p>
+      <w:r>
+        <w:t>Explanation</w:t>
+      </w:r>
+    </w:p>
+    <w:p>
+      <w:r>
+        <w:t xml:space="preserve">To collect logs from your Amazon EC2 instances and on-premises servers into CloudWatch Logs, </w:t>
+      </w:r>
+      <w:r>
+        <w:rPr>
+          <w:color w:val="FF0000"/>
+        </w:rPr>
+        <w:t xml:space="preserve">AWS offers both a new </w:t>
+      </w:r>
+      <w:r>
+        <w:rPr>
+          <w:b/>
+          <w:bCs/>
+          <w:color w:val="FF0000"/>
+        </w:rPr>
+        <w:t>unified CloudWatch agent</w:t>
+      </w:r>
+      <w:r>
+        <w:rPr>
+          <w:color w:val="FF0000"/>
+        </w:rPr>
+        <w:t xml:space="preserve">, and an older </w:t>
+      </w:r>
+      <w:r>
+        <w:rPr>
+          <w:b/>
+          <w:bCs/>
+          <w:color w:val="FF0000"/>
+        </w:rPr>
+        <w:t>CloudWatch Logs agent</w:t>
+      </w:r>
+      <w:r>
+        <w:rPr>
+          <w:color w:val="FF0000"/>
+        </w:rPr>
+        <w:t xml:space="preserve">. </w:t>
+      </w:r>
+      <w:r>
+        <w:t>It is recommended to use the unified CloudWatch agent which has the following advantages:</w:t>
+      </w:r>
+    </w:p>
+    <w:p>
+      <w:r>
+        <w:t xml:space="preserve"> - You can collect both logs and advanced metrics with the installation and configuration of just one agent.</w:t>
+      </w:r>
+    </w:p>
+    <w:p>
+      <w:r>
+        <w:t xml:space="preserve"> - The unified agent enables the collection of logs from servers running Windows Server.</w:t>
+      </w:r>
+    </w:p>
+    <w:p>
+      <w:r>
+        <w:t xml:space="preserve"> - If you are using the agent to collect CloudWatch metrics, the unified agent also enables the collection of additional system metrics, for in-guest visibility.</w:t>
+      </w:r>
+    </w:p>
+    <w:p/>
+    <w:p>
+      <w:r>
+        <w:lastRenderedPageBreak/>
+        <w:t xml:space="preserve"> - The unified agent provides better performance.</w:t>
+      </w:r>
+    </w:p>
+    <w:p>
+      <w:r>
+        <w:rPr>
+          <w:b/>
+          <w:bCs/>
+          <w:color w:val="FF0000"/>
+        </w:rPr>
+        <w:t>CloudWatch Logs Insights</w:t>
+      </w:r>
+      <w:r>
+        <w:rPr>
+          <w:color w:val="FF0000"/>
+        </w:rPr>
+        <w:t xml:space="preserve"> enables you to interactively search and analyze your log data in Amazon CloudWatch Logs</w:t>
+      </w:r>
+      <w:r>
+        <w:t>. You can perform queries to help you quickly and effectively respond to operational issues. If an issue occurs, you can use CloudWatch Logs Insights to identify potential causes and validate deployed fixes.</w:t>
+      </w:r>
+    </w:p>
+    <w:p>
+      <w:r>
+        <w:t>CloudWatch Logs Insights includes a purpose-built query language with a few simple but powerful commands. CloudWatch Logs Insights provides sample queries, command descriptions, query autocompletion, and log field discovery to help you get started quickly. Sample queries are included for several types of AWS service logs.</w:t>
+      </w:r>
+    </w:p>
+    <w:p/>
+    <w:p>
+      <w:pPr>
+        <w:pStyle w:val="Heading2"/>
+      </w:pPr>
+      <w:r>
+        <w:t>Question 32: Correct</w:t>
+      </w:r>
+    </w:p>
+    <w:p>
+      <w:r>
+        <w:t xml:space="preserve">You are working as a Solutions Architect for a startup in which you are tasked to develop a custom messaging service that will also be used to train their AI for an automatic response feature which they plan to implement in the future. Based on their research and tests, the service can receive up to thousands of messages a day, and </w:t>
+      </w:r>
+      <w:proofErr w:type="gramStart"/>
+      <w:r>
+        <w:t>all of</w:t>
+      </w:r>
+      <w:proofErr w:type="gramEnd"/>
+      <w:r>
+        <w:t xml:space="preserve"> these data are to be sent to Amazon EMR for further processing. It is crucial that none of the messages will be lost, no duplicates will be produced and that they are processed in EMR in the same order as their arrival.</w:t>
+      </w:r>
+    </w:p>
+    <w:p>
+      <w:r>
+        <w:t>Which of the following options should you implement to meet the startup's requirements?</w:t>
+      </w:r>
+    </w:p>
+    <w:p/>
+    <w:p>
+      <w:r>
+        <w:t>Explanation</w:t>
+      </w:r>
+    </w:p>
+    <w:p>
+      <w:r>
+        <w:rPr>
+          <w:color w:val="FF0000"/>
+        </w:rPr>
+        <w:t xml:space="preserve">Amazon Kinesis Data Streams </w:t>
+      </w:r>
+      <w:r>
+        <w:t xml:space="preserve">enables real-time processing of streaming big data. </w:t>
+      </w:r>
+      <w:r>
+        <w:rPr>
+          <w:color w:val="FF0000"/>
+        </w:rPr>
+        <w:t xml:space="preserve">It provides ordering of records, as well as the ability to read and/or replay records </w:t>
+      </w:r>
+      <w:r>
+        <w:rPr>
+          <w:b/>
+          <w:bCs/>
+          <w:color w:val="FF0000"/>
+        </w:rPr>
+        <w:t>in the same order</w:t>
+      </w:r>
+      <w:r>
+        <w:rPr>
+          <w:color w:val="FF0000"/>
+        </w:rPr>
+        <w:t xml:space="preserve"> to multiple Amazon Kinesis Applications. </w:t>
+      </w:r>
+      <w:r>
+        <w:t>The Amazon Kinesis Client Library (KCL) delivers all records for a given partition key to the same record processor, making it easier to build multiple applications reading from the same Amazon Kinesis data stream (for example, to perform counting, aggregation, and filtering).</w:t>
+      </w:r>
+    </w:p>
+    <w:p/>
+    <w:p>
+      <w:pPr>
+        <w:pStyle w:val="Heading2"/>
+      </w:pPr>
+      <w:r>
+        <w:t>Question 34: Correct</w:t>
+      </w:r>
+    </w:p>
+    <w:p>
+      <w:r>
+        <w:t xml:space="preserve">A leading IT consulting company has an application which processes a large stream of financial data by an Amazon ECS Cluster then stores the result to a DynamoDB table. You </w:t>
+      </w:r>
+      <w:proofErr w:type="gramStart"/>
+      <w:r>
+        <w:t>have to</w:t>
+      </w:r>
+      <w:proofErr w:type="gramEnd"/>
+      <w:r>
+        <w:t xml:space="preserve"> design a solution </w:t>
+      </w:r>
+      <w:r>
+        <w:lastRenderedPageBreak/>
+        <w:t>to detect new entries in the DynamoDB table then automatically trigger a Lambda function to run some tests to verify the processed data.</w:t>
+      </w:r>
+    </w:p>
+    <w:p>
+      <w:r>
+        <w:t>What solution can be easily implemented to alert the Lambda function of new entries while requiring minimal configuration change to your architecture?</w:t>
+      </w:r>
+    </w:p>
+    <w:p/>
+    <w:p>
+      <w:r>
+        <w:t>Explanation</w:t>
+      </w:r>
+    </w:p>
+    <w:p>
+      <w:r>
+        <w:t xml:space="preserve">Amazon DynamoDB is integrated with AWS Lambda so that you can create triggers—pieces of code that automatically respond to events in </w:t>
+      </w:r>
+      <w:r>
+        <w:rPr>
+          <w:b/>
+          <w:bCs/>
+          <w:color w:val="FF0000"/>
+        </w:rPr>
+        <w:t>DynamoDB Streams</w:t>
+      </w:r>
+      <w:r>
+        <w:t>. With triggers, you can build applications that react to data modifications in DynamoDB tables.</w:t>
+      </w:r>
+    </w:p>
+    <w:p>
+      <w:r>
+        <w:t>If you enable DynamoDB Streams on a table, you can associate the stream ARN with a Lambda function that you write</w:t>
+      </w:r>
+      <w:r>
+        <w:rPr>
+          <w:color w:val="FF0000"/>
+        </w:rPr>
+        <w:t>. Immediately after an item in the table is modified</w:t>
+      </w:r>
+      <w:r>
+        <w:t>, a new record appears in the table's stream. AWS Lambda polls the stream and invokes your Lambda function synchronously when it detects new stream records.</w:t>
+      </w:r>
+    </w:p>
+    <w:p>
+      <w:r>
+        <w:rPr>
+          <w:noProof/>
+        </w:rPr>
+        <w:drawing>
+          <wp:inline distT="0" distB="0" distL="0" distR="0" wp14:anchorId="0176EC3B" wp14:editId="3DCFE2E3">
+            <wp:extent cx="5731510" cy="3100070"/>
+            <wp:effectExtent l="0" t="0" r="2540" b="5080"/>
+            <wp:docPr id="5" name="Picture 5"/>
+            <wp:cNvGraphicFramePr>
+              <a:graphicFrameLocks xmlns:a="http://schemas.openxmlformats.org/drawingml/2006/main" noChangeAspect="1"/>
+            </wp:cNvGraphicFramePr>
+            <a:graphic xmlns:a="http://schemas.openxmlformats.org/drawingml/2006/main">
+              <a:graphicData uri="http://schemas.openxmlformats.org/drawingml/2006/picture">
+                <pic:pic xmlns:pic="http://schemas.openxmlformats.org/drawingml/2006/picture">
+                  <pic:nvPicPr>
+                    <pic:cNvPr id="0" name="Picture 1"/>
+                    <pic:cNvPicPr>
+                      <a:picLocks noChangeAspect="1" noChangeArrowheads="1"/>
+                    </pic:cNvPicPr>
+                  </pic:nvPicPr>
+                  <pic:blipFill>
+                    <a:blip r:embed="rId8">
+                      <a:extLst>
+                        <a:ext uri="{28A0092B-C50C-407E-A947-70E740481C1C}">
+                          <a14:useLocalDpi xmlns:a14="http://schemas.microsoft.com/office/drawing/2010/main" val="0"/>
+                        </a:ext>
+                      </a:extLst>
+                    </a:blip>
+                    <a:srcRect/>
+                    <a:stretch>
+                      <a:fillRect/>
+                    </a:stretch>
+                  </pic:blipFill>
+                  <pic:spPr bwMode="auto">
+                    <a:xfrm>
+                      <a:off x="0" y="0"/>
+                      <a:ext cx="5731510" cy="3100070"/>
+                    </a:xfrm>
+                    <a:prstGeom prst="rect">
+                      <a:avLst/>
+                    </a:prstGeom>
+                    <a:noFill/>
+                    <a:ln>
+                      <a:noFill/>
+                    </a:ln>
+                  </pic:spPr>
+                </pic:pic>
+              </a:graphicData>
+            </a:graphic>
+          </wp:inline>
+        </w:drawing>
+      </w:r>
+    </w:p>
+    <w:p>
+      <w:pPr>
+        <w:pStyle w:val="Heading2"/>
+      </w:pPr>
+      <w:r>
+        <w:t>Question 36: Correct</w:t>
+      </w:r>
+    </w:p>
+    <w:p>
+      <w:r>
+        <w:t xml:space="preserve">You are working as a Junior Solutions Architect where you are responsible in enhancing the availability and durability of the database instances in your VPC.  Your company has a Multi-AZ RDS instance in the ap-northeast-1 region. If a storage volume on the primary instance fails in a Multi-AZ deployment, Amazon RDS automatically initiates a failover to the up-to-date standby instance.   </w:t>
+      </w:r>
+    </w:p>
+    <w:p>
+      <w:r>
+        <w:t>In case of a failover, which record in Route 53 is changed?</w:t>
+      </w:r>
+    </w:p>
+    <w:p/>
+    <w:p>
+      <w:r>
+        <w:t>Explanation</w:t>
+      </w:r>
+    </w:p>
+    <w:p>
+      <w:r>
+        <w:t xml:space="preserve">Failover is automatically handled by Amazon RDS so that you can resume database operations as quickly as possible without administrative intervention. </w:t>
+      </w:r>
+      <w:r>
+        <w:rPr>
+          <w:color w:val="FF0000"/>
+        </w:rPr>
+        <w:t>When failing over, Amazon RDS simply flips the canonical name record (CNAME) in Route53</w:t>
+      </w:r>
+      <w:r>
+        <w:rPr>
+          <w:color w:val="FF0000"/>
+        </w:rPr>
+        <w:t xml:space="preserve"> (*Route 53-RDS is associated in CNAME originally since RDS instance has domain name, but IP)</w:t>
+      </w:r>
+      <w:r>
+        <w:rPr>
+          <w:color w:val="FF0000"/>
+        </w:rPr>
+        <w:t xml:space="preserve"> </w:t>
+      </w:r>
+      <w:r>
+        <w:t>for your DB instance to point at the standby, which in turn is promoted to become the new primary.</w:t>
+      </w:r>
+    </w:p>
+    <w:p/>
+    <w:p>
+      <w:pPr>
+        <w:pStyle w:val="Heading2"/>
+      </w:pPr>
+      <w:r>
+        <w:t>Question 38: Incorrect</w:t>
+      </w:r>
+    </w:p>
+    <w:p>
+      <w:r>
+        <w:t xml:space="preserve">You are working as a Solutions Architect for a leading data analytics company in which you are tasked to process real-time streaming data of your users across the globe. This will enable you to track and analyze </w:t>
+      </w:r>
+      <w:proofErr w:type="gramStart"/>
+      <w:r>
+        <w:t>globally-distributed</w:t>
+      </w:r>
+      <w:proofErr w:type="gramEnd"/>
+      <w:r>
+        <w:t xml:space="preserve"> user activity on your website and mobile applications, including click stream analysis. Your cloud architecture should process the data in close geographical proximity to your users and to respond to user requests at low latencies.</w:t>
+      </w:r>
+    </w:p>
+    <w:p>
+      <w:r>
+        <w:t>Which of the following options is the most ideal solution that you should implement?</w:t>
+      </w:r>
+    </w:p>
+    <w:p/>
+    <w:p>
+      <w:r>
+        <w:t>Explanation</w:t>
+      </w:r>
+    </w:p>
+    <w:p>
+      <w:proofErr w:type="spellStart"/>
+      <w:r>
+        <w:rPr>
+          <w:b/>
+          <w:bCs/>
+          <w:color w:val="FF0000"/>
+        </w:rPr>
+        <w:t>Lambda@Edge</w:t>
+      </w:r>
+      <w:proofErr w:type="spellEnd"/>
+      <w:r>
+        <w:rPr>
+          <w:color w:val="FF0000"/>
+        </w:rPr>
+        <w:t xml:space="preserve"> </w:t>
+      </w:r>
+      <w:r>
+        <w:rPr>
+          <w:color w:val="FF0000"/>
+        </w:rPr>
+        <w:t xml:space="preserve">is a feature of Amazon CloudFront </w:t>
+      </w:r>
+      <w:r>
+        <w:t xml:space="preserve">that </w:t>
+      </w:r>
+      <w:r>
+        <w:rPr>
+          <w:color w:val="FF0000"/>
+        </w:rPr>
+        <w:t>lets you run code closer to users of your application</w:t>
+      </w:r>
+      <w:r>
+        <w:t xml:space="preserve">, which improves performance and reduces latency. With </w:t>
+      </w:r>
+      <w:proofErr w:type="spellStart"/>
+      <w:r>
+        <w:t>Lambda@Edge</w:t>
+      </w:r>
+      <w:proofErr w:type="spellEnd"/>
+      <w:r>
+        <w:t>, you don't have to provision or manage infrastructure in multiple locations around the world. You pay only for the compute time you consume - there is no charge when your code is not running.</w:t>
+      </w:r>
+    </w:p>
+    <w:p>
+      <w:r>
+        <w:t xml:space="preserve">With </w:t>
+      </w:r>
+      <w:proofErr w:type="spellStart"/>
+      <w:r>
+        <w:t>Lambda@Edge</w:t>
+      </w:r>
+      <w:proofErr w:type="spellEnd"/>
+      <w:r>
+        <w:t xml:space="preserve">, you can enrich your web applications by making them globally distributed and improving their performance — all with zero server administration. </w:t>
+      </w:r>
+      <w:proofErr w:type="spellStart"/>
+      <w:r>
+        <w:t>Lambda@Edge</w:t>
+      </w:r>
+      <w:proofErr w:type="spellEnd"/>
+      <w:r>
+        <w:t xml:space="preserve"> runs your code in response to events generated by the Amazon CloudFront content delivery network (CDN). </w:t>
+      </w:r>
+      <w:r>
+        <w:rPr>
+          <w:color w:val="FF0000"/>
+        </w:rPr>
+        <w:t>Just upload your code to AWS Lambda, which takes care of everything required to run and scale your code with high availability at an AWS location closest to your end user</w:t>
+      </w:r>
+      <w:r>
+        <w:t>.</w:t>
+      </w:r>
+    </w:p>
+    <w:p>
+      <w:r>
+        <w:lastRenderedPageBreak/>
+        <w:drawing>
+          <wp:inline distT="0" distB="0" distL="0" distR="0" wp14:anchorId="6E80C723" wp14:editId="3837FDA5">
+            <wp:extent cx="5731510" cy="2780665"/>
+            <wp:effectExtent l="0" t="0" r="2540" b="635"/>
+            <wp:docPr id="6" name="Picture 6"/>
+            <wp:cNvGraphicFramePr>
+              <a:graphicFrameLocks xmlns:a="http://schemas.openxmlformats.org/drawingml/2006/main" noChangeAspect="1"/>
+            </wp:cNvGraphicFramePr>
+            <a:graphic xmlns:a="http://schemas.openxmlformats.org/drawingml/2006/main">
+              <a:graphicData uri="http://schemas.openxmlformats.org/drawingml/2006/picture">
+                <pic:pic xmlns:pic="http://schemas.openxmlformats.org/drawingml/2006/picture">
+                  <pic:nvPicPr>
+                    <pic:cNvPr id="1" name=""/>
+                    <pic:cNvPicPr/>
+                  </pic:nvPicPr>
+                  <pic:blipFill>
+                    <a:blip r:embed="rId9"/>
+                    <a:stretch>
+                      <a:fillRect/>
+                    </a:stretch>
+                  </pic:blipFill>
+                  <pic:spPr>
+                    <a:xfrm>
+                      <a:off x="0" y="0"/>
+                      <a:ext cx="5731510" cy="2780665"/>
+                    </a:xfrm>
+                    <a:prstGeom prst="rect">
+                      <a:avLst/>
+                    </a:prstGeom>
+                  </pic:spPr>
+                </pic:pic>
+              </a:graphicData>
+            </a:graphic>
+          </wp:inline>
+        </w:drawing>
+      </w:r>
+    </w:p>
+    <w:p>
+      <w:r>
+        <w:rPr>
+          <w:color w:val="FF0000"/>
+        </w:rPr>
+        <w:t xml:space="preserve">By using </w:t>
+      </w:r>
+      <w:proofErr w:type="spellStart"/>
+      <w:r>
+        <w:rPr>
+          <w:color w:val="FF0000"/>
+        </w:rPr>
+        <w:t>Lambda@Edge</w:t>
+      </w:r>
+      <w:proofErr w:type="spellEnd"/>
+      <w:r>
+        <w:rPr>
+          <w:color w:val="FF0000"/>
+        </w:rPr>
+        <w:t xml:space="preserve"> and Kinesis together, you can process real-time streaming data </w:t>
+      </w:r>
+      <w:r>
+        <w:t xml:space="preserve">so that you can track and analyze </w:t>
+      </w:r>
+      <w:proofErr w:type="gramStart"/>
+      <w:r>
+        <w:t>globally-distributed</w:t>
+      </w:r>
+      <w:proofErr w:type="gramEnd"/>
+      <w:r>
+        <w:t xml:space="preserve"> user activity on your website and mobile applications, including clickstream analysis. Hence, Option 4 is the correct answer in this scenario.</w:t>
+      </w:r>
+    </w:p>
+    <w:p>
+      <w:r>
+        <w:t xml:space="preserve">Options 1 and 3 are both incorrect because </w:t>
+      </w:r>
+      <w:r>
+        <w:rPr>
+          <w:color w:val="FF0000"/>
+        </w:rPr>
+        <w:t>you can only route traffic using Route 53 since it does not have any computing capability</w:t>
+      </w:r>
+      <w:r>
+        <w:t xml:space="preserve">. This solution would not be able to process and return the data in close geographical proximity to your users since it is not using </w:t>
+      </w:r>
+      <w:proofErr w:type="spellStart"/>
+      <w:r>
+        <w:t>Lambda@Edge</w:t>
+      </w:r>
+      <w:proofErr w:type="spellEnd"/>
+      <w:r>
+        <w:t>.</w:t>
+      </w:r>
+    </w:p>
+    <w:p/>
+    <w:p>
+      <w:pPr>
+        <w:pStyle w:val="Heading2"/>
+      </w:pPr>
+      <w:r>
+        <w:t>Question 40: Incorrect</w:t>
+      </w:r>
+      <w:r>
+        <w:t xml:space="preserve"> [**********]</w:t>
+      </w:r>
+    </w:p>
+    <w:p>
+      <w:r>
+        <w:t>You are a Big Data Engineer who is assigned to handle the online enrollment system database of a prestigious university, which is hosted in RDS. You are required to monitor the database metrics in Amazon CloudWatch to ensure the availability of the enrollment system.</w:t>
+      </w:r>
+    </w:p>
+    <w:p>
+      <w:r>
+        <w:t>What are the enhanced monitoring metrics that Amazon CloudWatch gathers from Amazon RDS DB instances? (Choose 2)</w:t>
+      </w:r>
+    </w:p>
+    <w:p/>
+    <w:p>
+      <w:r>
+        <w:t>Explanation</w:t>
+      </w:r>
+    </w:p>
+    <w:p>
+      <w:r>
+        <w:rPr>
+          <w:color w:val="FF0000"/>
+        </w:rPr>
+        <w:t>I</w:t>
+      </w:r>
+      <w:r>
+        <w:rPr>
+          <w:color w:val="FF0000"/>
+        </w:rPr>
+        <w:t xml:space="preserve">n RDS, the </w:t>
+      </w:r>
+      <w:r>
+        <w:rPr>
+          <w:b/>
+          <w:bCs/>
+          <w:color w:val="FF0000"/>
+        </w:rPr>
+        <w:t>Enhanced Monitoring</w:t>
+      </w:r>
+      <w:r>
+        <w:rPr>
+          <w:color w:val="FF0000"/>
+        </w:rPr>
+        <w:t xml:space="preserve"> </w:t>
+      </w:r>
+      <w:r>
+        <w:t>metrics shown in the Process List view are organized as follows:</w:t>
+      </w:r>
+    </w:p>
+    <w:p>
+      <w:r>
+        <w:t>-</w:t>
+      </w:r>
+      <w:r>
+        <w:rPr>
+          <w:color w:val="FF0000"/>
+        </w:rPr>
+        <w:t xml:space="preserve">RDS child processes </w:t>
+      </w:r>
+      <w:r>
+        <w:t xml:space="preserve">– Shows a summary of the RDS processes that support the DB instance, for example aurora for Amazon Aurora DB clusters and </w:t>
+      </w:r>
+      <w:proofErr w:type="spellStart"/>
+      <w:r>
+        <w:t>mysqld</w:t>
+      </w:r>
+      <w:proofErr w:type="spellEnd"/>
+      <w:r>
+        <w:t xml:space="preserve"> for MySQL DB instances. Process threads appear nested beneath the parent process. Process threads show CPU utilization only as other metrics are the same for all threads for the process. The console displays a maximum of 100 </w:t>
+      </w:r>
+      <w:r>
+        <w:lastRenderedPageBreak/>
+        <w:t>processes and threads. The results are a combination of the top CPU consuming and memory consuming processes and threads. If there are more than 50 processes and more than 50 threads, the console displays the top 50 consumers in each category. This display helps you identify which processes are having the greatest impact on performance.</w:t>
+      </w:r>
+    </w:p>
+    <w:p>
+      <w:r>
+        <w:rPr>
+          <w:color w:val="FF0000"/>
+        </w:rPr>
+        <w:t xml:space="preserve">-RDS processes </w:t>
+      </w:r>
+      <w:r>
+        <w:t>– Shows a summary of the resources used by the RDS management agent, diagnostics monitoring processes, and other AWS processes that are required to support RDS DB instances.</w:t>
+      </w:r>
+    </w:p>
+    <w:p>
+      <w:r>
+        <w:rPr>
+          <w:color w:val="FF0000"/>
+        </w:rPr>
+        <w:t xml:space="preserve">-OS processes </w:t>
+      </w:r>
+      <w:r>
+        <w:t>– Shows a summary of the kernel and system processes, which generally have minimal impact on performance.</w:t>
+      </w:r>
+    </w:p>
+    <w:p/>
+    <w:p>
+      <w:pPr>
+        <w:pStyle w:val="Heading2"/>
+      </w:pPr>
+      <w:r>
+        <w:t>Question 43: Incorrect</w:t>
+      </w:r>
+    </w:p>
+    <w:p>
+      <w:r>
+        <w:t xml:space="preserve">A web application is hosted in an Auto Scaling group of EC2 instances deployed across multiple Availability Zones in front of an Application Load Balancer. You need to implement an SSL solution for your system to improve its security which is why you requested an SSL/TLS certificate from a third-party certificate authority (CA).   </w:t>
+      </w:r>
+    </w:p>
+    <w:p>
+      <w:r>
+        <w:t>Where can you safely import the SSL/TLS certificate of your application? (Choose 2)</w:t>
+      </w:r>
+    </w:p>
+    <w:p/>
+    <w:p>
+      <w:r>
+        <w:t>Explanation</w:t>
+      </w:r>
+    </w:p>
+    <w:p>
+      <w:pPr>
+        <w:rPr>
+          <w:color w:val="FF0000"/>
+        </w:rPr>
+      </w:pPr>
+      <w:r>
+        <w:rPr>
+          <w:color w:val="FF0000"/>
+        </w:rPr>
+        <w:t>If you got your certificate from a third-party CA, import the certificate into ACM or upload it to the IAM certificate store.</w:t>
+      </w:r>
+    </w:p>
+    <w:p>
+      <w:r>
+        <w:t>A</w:t>
+      </w:r>
+      <w:r>
+        <w:t>lthough you can upload certificates to CloudFront, it doesn't mean that you can import SSL certificates on it. You would not be able to export the certificate that you have loaded in CloudFront nor assign them to your EC2 or ELB instances as it would be tied to a single CloudFront distribution.</w:t>
+      </w:r>
+    </w:p>
+    <w:p>
+      <w:r>
+        <w:rPr>
+          <w:noProof/>
+        </w:rPr>
+        <w:drawing>
+          <wp:inline distT="0" distB="0" distL="0" distR="0" wp14:anchorId="21CC3136" wp14:editId="39602436">
+            <wp:extent cx="3841867" cy="2026920"/>
+            <wp:effectExtent l="0" t="0" r="6350" b="0"/>
+            <wp:docPr id="7" name="Picture 7"/>
+            <wp:cNvGraphicFramePr>
+              <a:graphicFrameLocks xmlns:a="http://schemas.openxmlformats.org/drawingml/2006/main" noChangeAspect="1"/>
+            </wp:cNvGraphicFramePr>
+            <a:graphic xmlns:a="http://schemas.openxmlformats.org/drawingml/2006/main">
+              <a:graphicData uri="http://schemas.openxmlformats.org/drawingml/2006/picture">
+                <pic:pic xmlns:pic="http://schemas.openxmlformats.org/drawingml/2006/picture">
+                  <pic:nvPicPr>
+                    <pic:cNvPr id="0" name="Picture 3"/>
+                    <pic:cNvPicPr>
+                      <a:picLocks noChangeAspect="1" noChangeArrowheads="1"/>
+                    </pic:cNvPicPr>
+                  </pic:nvPicPr>
+                  <pic:blipFill>
+                    <a:blip r:embed="rId10">
+                      <a:extLst>
+                        <a:ext uri="{28A0092B-C50C-407E-A947-70E740481C1C}">
+                          <a14:useLocalDpi xmlns:a14="http://schemas.microsoft.com/office/drawing/2010/main" val="0"/>
+                        </a:ext>
+                      </a:extLst>
+                    </a:blip>
+                    <a:srcRect/>
+                    <a:stretch>
+                      <a:fillRect/>
+                    </a:stretch>
+                  </pic:blipFill>
+                  <pic:spPr bwMode="auto">
+                    <a:xfrm>
+                      <a:off x="0" y="0"/>
+                      <a:ext cx="3874251" cy="2044005"/>
+                    </a:xfrm>
+                    <a:prstGeom prst="rect">
+                      <a:avLst/>
+                    </a:prstGeom>
+                    <a:noFill/>
+                    <a:ln>
+                      <a:noFill/>
+                    </a:ln>
+                  </pic:spPr>
+                </pic:pic>
+              </a:graphicData>
+            </a:graphic>
+          </wp:inline>
+        </w:drawing>
+      </w:r>
+    </w:p>
+    <w:p>
+      <w:pPr>
+        <w:pStyle w:val="Heading2"/>
+      </w:pPr>
+      <w:r>
+        <w:lastRenderedPageBreak/>
+        <w:t>Question 46: Incorrect</w:t>
+      </w:r>
+    </w:p>
+    <w:p>
+      <w:r>
+        <w:t xml:space="preserve">You are working as a Solutions Architect for a leading financial firm where you are responsible in ensuring that their applications are highly available and safe from common web security vulnerabilities. Which is the most suitable AWS service to use to mitigate Distributed Denial of Service (DDoS) attacks from hitting your </w:t>
+      </w:r>
+      <w:proofErr w:type="gramStart"/>
+      <w:r>
+        <w:t>back-end</w:t>
+      </w:r>
+      <w:proofErr w:type="gramEnd"/>
+      <w:r>
+        <w:t xml:space="preserve"> EC2 instances?   </w:t>
+      </w:r>
+    </w:p>
+    <w:p>
+      <w:pPr>
+        <w:rPr>
+          <w:color w:val="FF0000"/>
+        </w:rPr>
+      </w:pPr>
+    </w:p>
+    <w:p>
+      <w:r>
+        <w:t>Explanation</w:t>
+      </w:r>
+    </w:p>
+    <w:p>
+      <w:r>
+        <w:rPr>
+          <w:b/>
+          <w:bCs/>
+          <w:color w:val="FF0000"/>
+        </w:rPr>
+        <w:t>AWS Shield</w:t>
+      </w:r>
+      <w:r>
+        <w:rPr>
+          <w:color w:val="FF0000"/>
+        </w:rPr>
+        <w:t xml:space="preserve"> is a managed Distributed Denial of Service (DDoS) protection service that safeguards applications running on AWS. </w:t>
+      </w:r>
+      <w:r>
+        <w:t>AWS Shield provides always-on detection and automatic inline mitigations that minimize application downtime and latency, so there is no need to engage AWS Support to benefit from DDoS protection. There are two tiers of AWS Shield - Standard and Advanced.</w:t>
+      </w:r>
+    </w:p>
+    <w:p>
+      <w:r>
+        <w:t>All AWS customers benefit from the automatic protections of AWS Shield Standard, at no additional charge. AWS Shield Standard defends against most common, frequently occurring network and transport layer DDoS attacks that target your web site or applications. When you use AWS Shield Standard with Amazon CloudFront and Amazon Route 53, you receive comprehensive availability protection against all known infrastructure (Layer 3 and 4) attacks.</w:t>
+      </w:r>
+    </w:p>
+    <w:p>
+      <w:r>
+        <w:rPr>
+          <w:noProof/>
+        </w:rPr>
+        <w:drawing>
+          <wp:inline distT="0" distB="0" distL="0" distR="0" wp14:anchorId="12201D6B" wp14:editId="2BCD7397">
+            <wp:extent cx="5731510" cy="2690495"/>
+            <wp:effectExtent l="0" t="0" r="2540" b="0"/>
+            <wp:docPr id="8" name="Picture 8"/>
+            <wp:cNvGraphicFramePr>
+              <a:graphicFrameLocks xmlns:a="http://schemas.openxmlformats.org/drawingml/2006/main" noChangeAspect="1"/>
+            </wp:cNvGraphicFramePr>
+            <a:graphic xmlns:a="http://schemas.openxmlformats.org/drawingml/2006/main">
+              <a:graphicData uri="http://schemas.openxmlformats.org/drawingml/2006/picture">
+                <pic:pic xmlns:pic="http://schemas.openxmlformats.org/drawingml/2006/picture">
+                  <pic:nvPicPr>
+                    <pic:cNvPr id="0" name="Picture 5"/>
+                    <pic:cNvPicPr>
+                      <a:picLocks noChangeAspect="1" noChangeArrowheads="1"/>
+                    </pic:cNvPicPr>
+                  </pic:nvPicPr>
+                  <pic:blipFill>
+                    <a:blip r:embed="rId11">
+                      <a:extLst>
+                        <a:ext uri="{28A0092B-C50C-407E-A947-70E740481C1C}">
+                          <a14:useLocalDpi xmlns:a14="http://schemas.microsoft.com/office/drawing/2010/main" val="0"/>
+                        </a:ext>
+                      </a:extLst>
+                    </a:blip>
+                    <a:srcRect/>
+                    <a:stretch>
+                      <a:fillRect/>
+                    </a:stretch>
+                  </pic:blipFill>
+                  <pic:spPr bwMode="auto">
+                    <a:xfrm>
+                      <a:off x="0" y="0"/>
+                      <a:ext cx="5731510" cy="2690495"/>
+                    </a:xfrm>
+                    <a:prstGeom prst="rect">
+                      <a:avLst/>
+                    </a:prstGeom>
+                    <a:noFill/>
+                    <a:ln>
+                      <a:noFill/>
+                    </a:ln>
+                  </pic:spPr>
+                </pic:pic>
+              </a:graphicData>
+            </a:graphic>
+          </wp:inline>
+        </w:drawing>
+      </w:r>
+    </w:p>
+    <w:p>
+      <w:r>
+        <w:rPr>
+          <w:color w:val="FF0000"/>
+        </w:rPr>
+        <w:t>A</w:t>
+      </w:r>
+      <w:r>
+        <w:rPr>
+          <w:color w:val="FF0000"/>
+        </w:rPr>
+        <w:t xml:space="preserve">WS WAF is a web application firewall service that helps protect your web apps from common exploits </w:t>
+      </w:r>
+      <w:r>
+        <w:t xml:space="preserve">that could affect app availability, compromise security, or consume excessive resources. </w:t>
+      </w:r>
+      <w:r>
+        <w:rPr>
+          <w:color w:val="FF0000"/>
+        </w:rPr>
+        <w:t>Although this can help you against DDoS attacks, AWS WAF alone is not enough to fully protect your VPC</w:t>
+      </w:r>
+      <w:r>
+        <w:t>. You still need to use AWS Shield in this scenario.</w:t>
+      </w:r>
+    </w:p>
+    <w:p/>
+    <w:p>
+      <w:pPr>
+        <w:pStyle w:val="Heading2"/>
+      </w:pPr>
+      <w:r>
+        <w:lastRenderedPageBreak/>
+        <w:t>Question 47: Incorrect</w:t>
+      </w:r>
+    </w:p>
+    <w:p>
+      <w:r>
+        <w:t>&lt;bucket-name</w:t>
+      </w:r>
+      <w:proofErr w:type="gramStart"/>
+      <w:r>
+        <w:t>&gt;.s</w:t>
+      </w:r>
+      <w:proofErr w:type="gramEnd"/>
+      <w:r>
+        <w:t>3-website-&lt;AWS-region&gt;.amazonaws.com</w:t>
+      </w:r>
+    </w:p>
+    <w:p/>
+    <w:p>
+      <w:pPr>
+        <w:pStyle w:val="Heading2"/>
+      </w:pPr>
+      <w:r>
+        <w:t>Question 64: Correct</w:t>
+      </w:r>
+    </w:p>
+    <w:p>
+      <w:r>
+        <w:t>You are working as a Network Engineer for an electronics and communications company in Japan. You are told to implement a NAT instance in your VPC to allow certain EC2 instances to initiate connections to the Internet but restrict any requests coming from the Internet.</w:t>
+      </w:r>
+    </w:p>
+    <w:p>
+      <w:r>
+        <w:t>In this scenario, what is the best way to configure a fault-tolerant NAT instance in your VPC?</w:t>
+      </w:r>
+    </w:p>
+    <w:p/>
+    <w:p>
+      <w:r>
+        <w:rPr>
+          <w:noProof/>
+        </w:rPr>
+        <w:drawing>
+          <wp:inline distT="0" distB="0" distL="0" distR="0" wp14:anchorId="706EA858" wp14:editId="2E33F133">
+            <wp:extent cx="5731510" cy="6004560"/>
+            <wp:effectExtent l="0" t="0" r="2540" b="0"/>
+            <wp:docPr id="9" name="Picture 9"/>
+            <wp:cNvGraphicFramePr>
+              <a:graphicFrameLocks xmlns:a="http://schemas.openxmlformats.org/drawingml/2006/main" noChangeAspect="1"/>
+            </wp:cNvGraphicFramePr>
+            <a:graphic xmlns:a="http://schemas.openxmlformats.org/drawingml/2006/main">
+              <a:graphicData uri="http://schemas.openxmlformats.org/drawingml/2006/picture">
+                <pic:pic xmlns:pic="http://schemas.openxmlformats.org/drawingml/2006/picture">
+                  <pic:nvPicPr>
+                    <pic:cNvPr id="1" name=""/>
+                    <pic:cNvPicPr/>
+                  </pic:nvPicPr>
+                  <pic:blipFill>
+                    <a:blip r:embed="rId12"/>
+                    <a:stretch>
+                      <a:fillRect/>
+                    </a:stretch>
+                  </pic:blipFill>
+                  <pic:spPr>
+                    <a:xfrm>
+                      <a:off x="0" y="0"/>
+                      <a:ext cx="5731510" cy="6004560"/>
+                    </a:xfrm>
+                    <a:prstGeom prst="rect">
+                      <a:avLst/>
+                    </a:prstGeom>
+                  </pic:spPr>
+                </pic:pic>
+              </a:graphicData>
+            </a:graphic>
+          </wp:inline>
+        </w:drawing>
+      </w:r>
+    </w:p>
+    <w:p/>
+    <w:p>
+      <w:pPr>
+        <w:pStyle w:val="Heading2"/>
+      </w:pPr>
+      <w:r>
+        <w:t>Question 65: Incorrect</w:t>
+      </w:r>
+    </w:p>
+    <w:p>
+      <w:r>
+        <w:t xml:space="preserve">A bank portal application is hosted in an Auto Scaling group of EC2 instances behind a Classic Load Balancer (CLB). You are required to set up the architecture so that any </w:t>
+      </w:r>
+      <w:proofErr w:type="gramStart"/>
+      <w:r>
+        <w:t>back-end</w:t>
+      </w:r>
+      <w:proofErr w:type="gramEnd"/>
+      <w:r>
+        <w:t xml:space="preserve"> EC2 instances that you de-register should complete the in-progress requests first before the de-registration process takes effect. Conversely, if a back-end instance fails health checks, the load balancer should not send any new requests to the unhealthy instance but should allow existing requests to complete.</w:t>
+      </w:r>
+    </w:p>
+    <w:p>
+      <w:r>
+        <w:t>How will you configure your load balancer to satisfy the above requirement?</w:t>
+      </w:r>
+    </w:p>
+    <w:p>
       <w:bookmarkStart w:id="0" w:name="_GoBack"/>
       <w:bookmarkEnd w:id="0"/>
-      <w:r>
-        <w:t>mazon RDS) tags, and API calls.</w:t>
-      </w:r>
-    </w:p>
-    <w:p>
-      <w:r>
-        <w:rPr>
-          <w:color w:val="FF0000"/>
-        </w:rPr>
-        <w:t>A</w:t>
-      </w:r>
-      <w:r>
-        <w:rPr>
-          <w:color w:val="FF0000"/>
-        </w:rPr>
-        <w:t xml:space="preserve">WS Resource ID </w:t>
-      </w:r>
-      <w:r>
-        <w:t>is primarily used to find your resources in the Amazon EC2 console only and not your entire VPC or AWS account.</w:t>
-      </w:r>
-    </w:p>
-    <w:p>
-      <w:r>
-        <w:rPr>
-          <w:color w:val="FF0000"/>
-        </w:rPr>
-        <w:t>AWS Service Namespace</w:t>
-      </w:r>
-      <w:r>
-        <w:t>s only helps you identify an AWS service and not a unique resource. For example, the namespace for Amazon S3 is s3, and the namespace for Amazon EC2 is ec2.</w:t>
-      </w:r>
-    </w:p>
+    </w:p>
+    <w:p>
+      <w:r>
+        <w:t>Explanation</w:t>
+      </w:r>
+    </w:p>
+    <w:p>
+      <w:r>
+        <w:rPr>
+          <w:color w:val="FF0000"/>
+        </w:rPr>
+        <w:t>To ensure that a Classic Load Balancer stops sending requests to instances that are de-registering or unhealthy while keeping the existing connections open</w:t>
+      </w:r>
+      <w:r>
+        <w:t xml:space="preserve">, use </w:t>
+      </w:r>
+      <w:r>
+        <w:rPr>
+          <w:b/>
+          <w:bCs/>
+          <w:color w:val="FF0000"/>
+        </w:rPr>
+        <w:t>connection draining</w:t>
+      </w:r>
+      <w:r>
+        <w:t>. This enables the load balancer to complete in-flight requests made to instances that are de-registering or unhealthy.</w:t>
+      </w:r>
+    </w:p>
+    <w:p/>
     <w:sectPr>
       <w:pgSz w:w="11906" w:h="16838" w:code="9"/>
       <w:pgMar w:top="1440" w:right="1440" w:bottom="1440" w:left="1440" w:header="850" w:footer="994" w:gutter="0"/>

</xml_diff>